<commit_message>
template form, prepare for update field
</commit_message>
<xml_diff>
--- a/warrant_form/warrrant_form.docx
+++ b/warrant_form/warrrant_form.docx
@@ -6,6 +6,188 @@
       <w:pPr>
         <w:jc w:val="center"/>
       </w:pPr>
+      <w:r>
+        <w:rPr>
+          <w:noProof/>
+        </w:rPr>
+        <mc:AlternateContent>
+          <mc:Choice Requires="wps">
+            <w:drawing>
+              <wp:anchor distT="0" distB="0" distL="114300" distR="114300" simplePos="0" relativeHeight="251660288" behindDoc="0" locked="0" layoutInCell="1" allowOverlap="1" wp14:anchorId="32EA735E" wp14:editId="09097E2E">
+                <wp:simplePos x="0" y="0"/>
+                <wp:positionH relativeFrom="column">
+                  <wp:posOffset>-191770</wp:posOffset>
+                </wp:positionH>
+                <wp:positionV relativeFrom="paragraph">
+                  <wp:posOffset>694055</wp:posOffset>
+                </wp:positionV>
+                <wp:extent cx="1987550" cy="342900"/>
+                <wp:effectExtent l="0" t="0" r="0" b="0"/>
+                <wp:wrapNone/>
+                <wp:docPr id="9" name="Text Box 9"/>
+                <wp:cNvGraphicFramePr>
+                  <a:graphicFrameLocks xmlns:a="http://schemas.openxmlformats.org/drawingml/2006/main"/>
+                </wp:cNvGraphicFramePr>
+                <a:graphic xmlns:a="http://schemas.openxmlformats.org/drawingml/2006/main">
+                  <a:graphicData uri="http://schemas.microsoft.com/office/word/2010/wordprocessingShape">
+                    <wps:wsp>
+                      <wps:cNvSpPr txBox="1">
+                        <a:spLocks noChangeArrowheads="1"/>
+                      </wps:cNvSpPr>
+                      <wps:spPr bwMode="auto">
+                        <a:xfrm>
+                          <a:off x="0" y="0"/>
+                          <a:ext cx="1987550" cy="342900"/>
+                        </a:xfrm>
+                        <a:prstGeom prst="rect">
+                          <a:avLst/>
+                        </a:prstGeom>
+                        <a:solidFill>
+                          <a:srgbClr val="FFFFFF"/>
+                        </a:solidFill>
+                        <a:ln>
+                          <a:noFill/>
+                        </a:ln>
+                        <a:extLst>
+                          <a:ext uri="{91240B29-F687-4F45-9708-019B960494DF}">
+                            <a14:hiddenLine xmlns:a14="http://schemas.microsoft.com/office/drawing/2010/main" w="9525">
+                              <a:solidFill>
+                                <a:srgbClr val="000000"/>
+                              </a:solidFill>
+                              <a:miter lim="800000"/>
+                              <a:headEnd/>
+                              <a:tailEnd/>
+                            </a14:hiddenLine>
+                          </a:ext>
+                        </a:extLst>
+                      </wps:spPr>
+                      <wps:txbx>
+                        <w:txbxContent>
+                          <w:p>
+                            <w:pPr>
+                              <w:spacing w:after="0"/>
+                              <w:rPr>
+                                <w:rFonts w:ascii="TH SarabunIT๙" w:hAnsi="TH SarabunIT๙" w:cs="TH SarabunIT๙"/>
+                                <w:sz w:val="34"/>
+                                <w:szCs w:val="34"/>
+                                <w:cs/>
+                              </w:rPr>
+                            </w:pPr>
+                            <w:r>
+                              <w:rPr>
+                                <w:rFonts w:ascii="TH SarabunIT๙" w:hAnsi="TH SarabunIT๙" w:cs="TH SarabunIT๙" w:hint="cs"/>
+                                <w:sz w:val="34"/>
+                                <w:szCs w:val="34"/>
+                                <w:cs/>
+                              </w:rPr>
+                              <w:t>คำร้อง</w:t>
+                            </w:r>
+                            <w:r>
+                              <w:rPr>
+                                <w:rFonts w:ascii="TH SarabunIT๙" w:hAnsi="TH SarabunIT๙" w:cs="TH SarabunIT๙" w:hint="cs"/>
+                                <w:sz w:val="34"/>
+                                <w:szCs w:val="34"/>
+                                <w:cs/>
+                              </w:rPr>
+                              <w:t>ที่........../</w:t>
+                            </w:r>
+                            <w:r>
+                              <w:rPr>
+                                <w:rFonts w:ascii="TH SarabunIT๙" w:hAnsi="TH SarabunIT๙" w:cs="TH SarabunIT๙"/>
+                                <w:sz w:val="34"/>
+                                <w:szCs w:val="34"/>
+                              </w:rPr>
+                              <w:t>….</w:t>
+                            </w:r>
+                            <w:r>
+                              <w:rPr>
+                                <w:rFonts w:ascii="TH SarabunIT๙" w:hAnsi="TH SarabunIT๙" w:cs="TH SarabunIT๙" w:hint="cs"/>
+                                <w:sz w:val="34"/>
+                                <w:szCs w:val="34"/>
+                                <w:cs/>
+                              </w:rPr>
+                              <w:t>............</w:t>
+                            </w:r>
+                          </w:p>
+                        </w:txbxContent>
+                      </wps:txbx>
+                      <wps:bodyPr rot="0" vert="horz" wrap="square" lIns="91440" tIns="45720" rIns="91440" bIns="45720" anchor="t" anchorCtr="0" upright="1">
+                        <a:noAutofit/>
+                      </wps:bodyPr>
+                    </wps:wsp>
+                  </a:graphicData>
+                </a:graphic>
+                <wp14:sizeRelH relativeFrom="margin">
+                  <wp14:pctWidth>0</wp14:pctWidth>
+                </wp14:sizeRelH>
+                <wp14:sizeRelV relativeFrom="margin">
+                  <wp14:pctHeight>0</wp14:pctHeight>
+                </wp14:sizeRelV>
+              </wp:anchor>
+            </w:drawing>
+          </mc:Choice>
+          <mc:Fallback>
+            <w:pict>
+              <v:shapetype w14:anchorId="32EA735E" id="_x0000_t202" coordsize="21600,21600" o:spt="202" path="m,l,21600r21600,l21600,xe">
+                <v:stroke joinstyle="miter"/>
+                <v:path gradientshapeok="t" o:connecttype="rect"/>
+              </v:shapetype>
+              <v:shape id="Text Box 9" o:spid="_x0000_s1026" type="#_x0000_t202" style="position:absolute;left:0;text-align:left;margin-left:-15.1pt;margin-top:54.65pt;width:156.5pt;height:27pt;z-index:251660288;visibility:visible;mso-wrap-style:square;mso-width-percent:0;mso-height-percent:0;mso-wrap-distance-left:9pt;mso-wrap-distance-top:0;mso-wrap-distance-right:9pt;mso-wrap-distance-bottom:0;mso-position-horizontal:absolute;mso-position-horizontal-relative:text;mso-position-vertical:absolute;mso-position-vertical-relative:text;mso-width-percent:0;mso-height-percent:0;mso-width-relative:margin;mso-height-relative:margin;v-text-anchor:top" o:gfxdata="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" stroked="f">
+                <v:textbox>
+                  <w:txbxContent>
+                    <w:p>
+                      <w:pPr>
+                        <w:spacing w:after="0"/>
+                        <w:rPr>
+                          <w:rFonts w:ascii="TH SarabunIT๙" w:hAnsi="TH SarabunIT๙" w:cs="TH SarabunIT๙"/>
+                          <w:sz w:val="34"/>
+                          <w:szCs w:val="34"/>
+                          <w:cs/>
+                        </w:rPr>
+                      </w:pPr>
+                      <w:r>
+                        <w:rPr>
+                          <w:rFonts w:ascii="TH SarabunIT๙" w:hAnsi="TH SarabunIT๙" w:cs="TH SarabunIT๙" w:hint="cs"/>
+                          <w:sz w:val="34"/>
+                          <w:szCs w:val="34"/>
+                          <w:cs/>
+                        </w:rPr>
+                        <w:t>คำร้อง</w:t>
+                      </w:r>
+                      <w:r>
+                        <w:rPr>
+                          <w:rFonts w:ascii="TH SarabunIT๙" w:hAnsi="TH SarabunIT๙" w:cs="TH SarabunIT๙" w:hint="cs"/>
+                          <w:sz w:val="34"/>
+                          <w:szCs w:val="34"/>
+                          <w:cs/>
+                        </w:rPr>
+                        <w:t>ที่........../</w:t>
+                      </w:r>
+                      <w:r>
+                        <w:rPr>
+                          <w:rFonts w:ascii="TH SarabunIT๙" w:hAnsi="TH SarabunIT๙" w:cs="TH SarabunIT๙"/>
+                          <w:sz w:val="34"/>
+                          <w:szCs w:val="34"/>
+                        </w:rPr>
+                        <w:t>….</w:t>
+                      </w:r>
+                      <w:r>
+                        <w:rPr>
+                          <w:rFonts w:ascii="TH SarabunIT๙" w:hAnsi="TH SarabunIT๙" w:cs="TH SarabunIT๙" w:hint="cs"/>
+                          <w:sz w:val="34"/>
+                          <w:szCs w:val="34"/>
+                          <w:cs/>
+                        </w:rPr>
+                        <w:t>............</w:t>
+                      </w:r>
+                    </w:p>
+                  </w:txbxContent>
+                </v:textbox>
+              </v:shape>
+            </w:pict>
+          </mc:Fallback>
+        </mc:AlternateContent>
+      </w:r>
       <w:r>
         <w:rPr>
           <w:rFonts w:ascii="TH SarabunIT๙" w:hAnsi="TH SarabunIT๙" w:cs="TH SarabunIT๙"/>
@@ -82,16 +264,7 @@
                                 <w:sz w:val="34"/>
                                 <w:szCs w:val="34"/>
                               </w:rPr>
-                              <w:t>req_</w:t>
-                            </w:r>
-                            <w:r>
-                              <w:rPr>
-                                <w:rFonts w:ascii="TH SarabunIT๙" w:hAnsi="TH SarabunIT๙" w:cs="TH SarabunIT๙"/>
-                                <w:color w:val="FFC000"/>
-                                <w:sz w:val="34"/>
-                                <w:szCs w:val="34"/>
-                              </w:rPr>
-                              <w:t>no</w:t>
+                              <w:t>req_no</w:t>
                             </w:r>
                             <w:proofErr w:type="spellEnd"/>
                             <w:r>
@@ -502,7 +675,7 @@
         <mc:AlternateContent>
           <mc:Choice Requires="wps">
             <w:drawing>
-              <wp:anchor distT="0" distB="0" distL="114300" distR="114300" simplePos="0" relativeHeight="251659264" behindDoc="0" locked="0" layoutInCell="1" allowOverlap="1" wp14:anchorId="50E28FFC" wp14:editId="3349A1BE">
+              <wp:anchor distT="0" distB="0" distL="114300" distR="114300" simplePos="0" relativeHeight="251659264" behindDoc="0" locked="0" layoutInCell="1" allowOverlap="1" wp14:anchorId="50E28FFC" wp14:editId="12C959D4">
                 <wp:simplePos x="0" y="0"/>
                 <wp:positionH relativeFrom="column">
                   <wp:posOffset>-182880</wp:posOffset>
@@ -634,7 +807,7 @@
           </mc:Choice>
           <mc:Fallback>
             <w:pict>
-              <v:shape w14:anchorId="50E28FFC" id="Text Box 8" o:spid="_x0000_s1029" type="#_x0000_t202" style="position:absolute;left:0;text-align:left;margin-left:-14.4pt;margin-top:.35pt;width:128.7pt;height:51.4pt;z-index:251659264;visibility:visible;mso-wrap-style:square;mso-width-percent:0;mso-height-percent:200;mso-wrap-distance-left:9pt;mso-wrap-distance-top:0;mso-wrap-distance-right:9pt;mso-wrap-distance-bottom:0;mso-position-horizontal:absolute;mso-position-horizontal-relative:text;mso-position-vertical:absolute;mso-position-vertical-relative:text;mso-width-percent:0;mso-height-percent:200;mso-width-relative:margin;mso-height-relative:margin;v-text-anchor:top" o:gfxdata="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" stroked="f">
+              <v:shape w14:anchorId="50E28FFC" id="Text Box 8" o:spid="_x0000_s1030" type="#_x0000_t202" style="position:absolute;left:0;text-align:left;margin-left:-14.4pt;margin-top:.35pt;width:128.7pt;height:51.4pt;z-index:251659264;visibility:visible;mso-wrap-style:square;mso-width-percent:0;mso-height-percent:200;mso-wrap-distance-left:9pt;mso-wrap-distance-top:0;mso-wrap-distance-right:9pt;mso-wrap-distance-bottom:0;mso-position-horizontal:absolute;mso-position-horizontal-relative:text;mso-position-vertical:absolute;mso-position-vertical-relative:text;mso-width-percent:0;mso-height-percent:200;mso-width-relative:margin;mso-height-relative:margin;v-text-anchor:top" o:gfxdata="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" stroked="f">
                 <v:textbox style="mso-fit-shape-to-text:t">
                   <w:txbxContent>
                     <w:p>
@@ -698,184 +871,6 @@
                           <w:szCs w:val="34"/>
                         </w:rPr>
                         <w:t>)</w:t>
-                      </w:r>
-                    </w:p>
-                  </w:txbxContent>
-                </v:textbox>
-              </v:shape>
-            </w:pict>
-          </mc:Fallback>
-        </mc:AlternateContent>
-      </w:r>
-      <w:r>
-        <w:rPr>
-          <w:noProof/>
-        </w:rPr>
-        <mc:AlternateContent>
-          <mc:Choice Requires="wps">
-            <w:drawing>
-              <wp:anchor distT="0" distB="0" distL="114300" distR="114300" simplePos="0" relativeHeight="251660288" behindDoc="0" locked="0" layoutInCell="1" allowOverlap="1" wp14:anchorId="32EA735E" wp14:editId="5E006A3A">
-                <wp:simplePos x="0" y="0"/>
-                <wp:positionH relativeFrom="column">
-                  <wp:posOffset>-189230</wp:posOffset>
-                </wp:positionH>
-                <wp:positionV relativeFrom="paragraph">
-                  <wp:posOffset>691515</wp:posOffset>
-                </wp:positionV>
-                <wp:extent cx="1987550" cy="1231900"/>
-                <wp:effectExtent l="0" t="0" r="0" b="6350"/>
-                <wp:wrapNone/>
-                <wp:docPr id="9" name="Text Box 9"/>
-                <wp:cNvGraphicFramePr>
-                  <a:graphicFrameLocks xmlns:a="http://schemas.openxmlformats.org/drawingml/2006/main"/>
-                </wp:cNvGraphicFramePr>
-                <a:graphic xmlns:a="http://schemas.openxmlformats.org/drawingml/2006/main">
-                  <a:graphicData uri="http://schemas.microsoft.com/office/word/2010/wordprocessingShape">
-                    <wps:wsp>
-                      <wps:cNvSpPr txBox="1">
-                        <a:spLocks noChangeArrowheads="1"/>
-                      </wps:cNvSpPr>
-                      <wps:spPr bwMode="auto">
-                        <a:xfrm>
-                          <a:off x="0" y="0"/>
-                          <a:ext cx="1987550" cy="1231900"/>
-                        </a:xfrm>
-                        <a:prstGeom prst="rect">
-                          <a:avLst/>
-                        </a:prstGeom>
-                        <a:solidFill>
-                          <a:srgbClr val="FFFFFF"/>
-                        </a:solidFill>
-                        <a:ln>
-                          <a:noFill/>
-                        </a:ln>
-                        <a:extLst>
-                          <a:ext uri="{91240B29-F687-4F45-9708-019B960494DF}">
-                            <a14:hiddenLine xmlns:a14="http://schemas.microsoft.com/office/drawing/2010/main" w="9525">
-                              <a:solidFill>
-                                <a:srgbClr val="000000"/>
-                              </a:solidFill>
-                              <a:miter lim="800000"/>
-                              <a:headEnd/>
-                              <a:tailEnd/>
-                            </a14:hiddenLine>
-                          </a:ext>
-                        </a:extLst>
-                      </wps:spPr>
-                      <wps:txbx>
-                        <w:txbxContent>
-                          <w:p>
-                            <w:pPr>
-                              <w:spacing w:after="0"/>
-                              <w:rPr>
-                                <w:rFonts w:ascii="TH SarabunIT๙" w:hAnsi="TH SarabunIT๙" w:cs="TH SarabunIT๙"/>
-                                <w:sz w:val="34"/>
-                                <w:szCs w:val="34"/>
-                                <w:cs/>
-                              </w:rPr>
-                            </w:pPr>
-                            <w:r>
-                              <w:rPr>
-                                <w:rFonts w:ascii="TH SarabunIT๙" w:hAnsi="TH SarabunIT๙" w:cs="TH SarabunIT๙" w:hint="cs"/>
-                                <w:sz w:val="34"/>
-                                <w:szCs w:val="34"/>
-                                <w:cs/>
-                              </w:rPr>
-                              <w:t>คำร้อง</w:t>
-                            </w:r>
-                            <w:r>
-                              <w:rPr>
-                                <w:rFonts w:ascii="TH SarabunIT๙" w:hAnsi="TH SarabunIT๙" w:cs="TH SarabunIT๙" w:hint="cs"/>
-                                <w:sz w:val="34"/>
-                                <w:szCs w:val="34"/>
-                                <w:cs/>
-                              </w:rPr>
-                              <w:t>ที่........../</w:t>
-                            </w:r>
-                            <w:r>
-                              <w:rPr>
-                                <w:rFonts w:ascii="TH SarabunIT๙" w:hAnsi="TH SarabunIT๙" w:cs="TH SarabunIT๙"/>
-                                <w:sz w:val="34"/>
-                                <w:szCs w:val="34"/>
-                              </w:rPr>
-                              <w:t>….</w:t>
-                            </w:r>
-                            <w:r>
-                              <w:rPr>
-                                <w:rFonts w:ascii="TH SarabunIT๙" w:hAnsi="TH SarabunIT๙" w:cs="TH SarabunIT๙" w:hint="cs"/>
-                                <w:sz w:val="34"/>
-                                <w:szCs w:val="34"/>
-                                <w:cs/>
-                              </w:rPr>
-                              <w:t>............</w:t>
-                            </w:r>
-                          </w:p>
-                        </w:txbxContent>
-                      </wps:txbx>
-                      <wps:bodyPr rot="0" vert="horz" wrap="square" lIns="91440" tIns="45720" rIns="91440" bIns="45720" anchor="t" anchorCtr="0" upright="1">
-                        <a:noAutofit/>
-                      </wps:bodyPr>
-                    </wps:wsp>
-                  </a:graphicData>
-                </a:graphic>
-                <wp14:sizeRelH relativeFrom="margin">
-                  <wp14:pctWidth>0</wp14:pctWidth>
-                </wp14:sizeRelH>
-                <wp14:sizeRelV relativeFrom="margin">
-                  <wp14:pctHeight>0</wp14:pctHeight>
-                </wp14:sizeRelV>
-              </wp:anchor>
-            </w:drawing>
-          </mc:Choice>
-          <mc:Fallback>
-            <w:pict>
-              <v:shape w14:anchorId="32EA735E" id="Text Box 9" o:spid="_x0000_s1030" type="#_x0000_t202" style="position:absolute;left:0;text-align:left;margin-left:-14.9pt;margin-top:54.45pt;width:156.5pt;height:97pt;z-index:251660288;visibility:visible;mso-wrap-style:square;mso-width-percent:0;mso-height-percent:0;mso-wrap-distance-left:9pt;mso-wrap-distance-top:0;mso-wrap-distance-right:9pt;mso-wrap-distance-bottom:0;mso-position-horizontal:absolute;mso-position-horizontal-relative:text;mso-position-vertical:absolute;mso-position-vertical-relative:text;mso-width-percent:0;mso-height-percent:0;mso-width-relative:margin;mso-height-relative:margin;v-text-anchor:top" o:gfxdata="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" stroked="f">
-                <v:textbox>
-                  <w:txbxContent>
-                    <w:p>
-                      <w:pPr>
-                        <w:spacing w:after="0"/>
-                        <w:rPr>
-                          <w:rFonts w:ascii="TH SarabunIT๙" w:hAnsi="TH SarabunIT๙" w:cs="TH SarabunIT๙"/>
-                          <w:sz w:val="34"/>
-                          <w:szCs w:val="34"/>
-                          <w:cs/>
-                        </w:rPr>
-                      </w:pPr>
-                      <w:r>
-                        <w:rPr>
-                          <w:rFonts w:ascii="TH SarabunIT๙" w:hAnsi="TH SarabunIT๙" w:cs="TH SarabunIT๙" w:hint="cs"/>
-                          <w:sz w:val="34"/>
-                          <w:szCs w:val="34"/>
-                          <w:cs/>
-                        </w:rPr>
-                        <w:t>คำร้อง</w:t>
-                      </w:r>
-                      <w:r>
-                        <w:rPr>
-                          <w:rFonts w:ascii="TH SarabunIT๙" w:hAnsi="TH SarabunIT๙" w:cs="TH SarabunIT๙" w:hint="cs"/>
-                          <w:sz w:val="34"/>
-                          <w:szCs w:val="34"/>
-                          <w:cs/>
-                        </w:rPr>
-                        <w:t>ที่........../</w:t>
-                      </w:r>
-                      <w:r>
-                        <w:rPr>
-                          <w:rFonts w:ascii="TH SarabunIT๙" w:hAnsi="TH SarabunIT๙" w:cs="TH SarabunIT๙"/>
-                          <w:sz w:val="34"/>
-                          <w:szCs w:val="34"/>
-                        </w:rPr>
-                        <w:t>….</w:t>
-                      </w:r>
-                      <w:r>
-                        <w:rPr>
-                          <w:rFonts w:ascii="TH SarabunIT๙" w:hAnsi="TH SarabunIT๙" w:cs="TH SarabunIT๙" w:hint="cs"/>
-                          <w:sz w:val="34"/>
-                          <w:szCs w:val="34"/>
-                          <w:cs/>
-                        </w:rPr>
-                        <w:t>............</w:t>
                       </w:r>
                     </w:p>
                   </w:txbxContent>
@@ -2319,9 +2314,6 @@
                                 <w:p>
                                   <w:pPr>
                                     <w:jc w:val="center"/>
-                                    <w:rPr>
-                                      <w:rFonts w:hint="cs"/>
-                                    </w:rPr>
                                   </w:pPr>
                                   <w:r>
                                     <w:rPr>
@@ -2375,9 +2367,6 @@
                           <w:p>
                             <w:pPr>
                               <w:jc w:val="center"/>
-                              <w:rPr>
-                                <w:rFonts w:hint="cs"/>
-                              </w:rPr>
                             </w:pPr>
                             <w:r>
                               <w:rPr>
@@ -2493,7 +2482,6 @@
                             <w:pPr>
                               <w:jc w:val="center"/>
                               <w:rPr>
-                                <w:rFonts w:hint="cs"/>
                                 <w:cs/>
                               </w:rPr>
                             </w:pPr>
@@ -8145,7 +8133,7 @@
                               <w:ind w:firstLine="5220"/>
                               <w:rPr>
                                 <w:rFonts w:ascii="TH SarabunIT๙" w:hAnsi="TH SarabunIT๙" w:cs="TH SarabunIT๙"/>
-                                <w:color w:val="000000" w:themeColor="text1"/>
+                                <w:color w:val="EE0000"/>
                                 <w:sz w:val="34"/>
                                 <w:szCs w:val="34"/>
                               </w:rPr>
@@ -8153,7 +8141,7 @@
                             <w:r>
                               <w:rPr>
                                 <w:rFonts w:ascii="TH SarabunIT๙" w:hAnsi="TH SarabunIT๙" w:cs="TH SarabunIT๙"/>
-                                <w:color w:val="000000" w:themeColor="text1"/>
+                                <w:color w:val="EE0000"/>
                                 <w:sz w:val="34"/>
                                 <w:szCs w:val="34"/>
                               </w:rPr>
@@ -8188,7 +8176,7 @@
                         <w:ind w:firstLine="5220"/>
                         <w:rPr>
                           <w:rFonts w:ascii="TH SarabunIT๙" w:hAnsi="TH SarabunIT๙" w:cs="TH SarabunIT๙"/>
-                          <w:color w:val="000000" w:themeColor="text1"/>
+                          <w:color w:val="EE0000"/>
                           <w:sz w:val="34"/>
                           <w:szCs w:val="34"/>
                         </w:rPr>
@@ -8196,7 +8184,7 @@
                       <w:r>
                         <w:rPr>
                           <w:rFonts w:ascii="TH SarabunIT๙" w:hAnsi="TH SarabunIT๙" w:cs="TH SarabunIT๙"/>
-                          <w:color w:val="000000" w:themeColor="text1"/>
+                          <w:color w:val="EE0000"/>
                           <w:sz w:val="34"/>
                           <w:szCs w:val="34"/>
                         </w:rPr>
@@ -8308,30 +8296,18 @@
                           <w:p>
                             <w:pPr>
                               <w:jc w:val="center"/>
+                              <w:rPr>
+                                <w:color w:val="EE0000"/>
+                              </w:rPr>
                             </w:pPr>
                             <w:r>
                               <w:rPr>
                                 <w:rFonts w:ascii="TH SarabunIT๙" w:hAnsi="TH SarabunIT๙" w:cs="TH SarabunIT๙"/>
-                                <w:sz w:val="34"/>
-                                <w:szCs w:val="34"/>
-                              </w:rPr>
-                              <w:t>{{</w:t>
-                            </w:r>
-                            <w:r>
-                              <w:rPr>
-                                <w:rFonts w:ascii="TH SarabunIT๙" w:hAnsi="TH SarabunIT๙" w:cs="TH SarabunIT๙"/>
-                                <w:sz w:val="34"/>
-                                <w:szCs w:val="34"/>
-                              </w:rPr>
-                              <w:t>charge</w:t>
-                            </w:r>
-                            <w:r>
-                              <w:rPr>
-                                <w:rFonts w:ascii="TH SarabunIT๙" w:hAnsi="TH SarabunIT๙" w:cs="TH SarabunIT๙"/>
-                                <w:sz w:val="34"/>
-                                <w:szCs w:val="34"/>
-                              </w:rPr>
-                              <w:t>}}</w:t>
+                                <w:color w:val="EE0000"/>
+                                <w:sz w:val="34"/>
+                                <w:szCs w:val="34"/>
+                              </w:rPr>
+                              <w:t>{{charge}}</w:t>
                             </w:r>
                           </w:p>
                           <w:p>
@@ -8364,30 +8340,18 @@
                     <w:p>
                       <w:pPr>
                         <w:jc w:val="center"/>
+                        <w:rPr>
+                          <w:color w:val="EE0000"/>
+                        </w:rPr>
                       </w:pPr>
                       <w:r>
                         <w:rPr>
                           <w:rFonts w:ascii="TH SarabunIT๙" w:hAnsi="TH SarabunIT๙" w:cs="TH SarabunIT๙"/>
-                          <w:sz w:val="34"/>
-                          <w:szCs w:val="34"/>
-                        </w:rPr>
-                        <w:t>{{</w:t>
-                      </w:r>
-                      <w:r>
-                        <w:rPr>
-                          <w:rFonts w:ascii="TH SarabunIT๙" w:hAnsi="TH SarabunIT๙" w:cs="TH SarabunIT๙"/>
-                          <w:sz w:val="34"/>
-                          <w:szCs w:val="34"/>
-                        </w:rPr>
-                        <w:t>charge</w:t>
-                      </w:r>
-                      <w:r>
-                        <w:rPr>
-                          <w:rFonts w:ascii="TH SarabunIT๙" w:hAnsi="TH SarabunIT๙" w:cs="TH SarabunIT๙"/>
-                          <w:sz w:val="34"/>
-                          <w:szCs w:val="34"/>
-                        </w:rPr>
-                        <w:t>}}</w:t>
+                          <w:color w:val="EE0000"/>
+                          <w:sz w:val="34"/>
+                          <w:szCs w:val="34"/>
+                        </w:rPr>
+                        <w:t>{{charge}}</w:t>
                       </w:r>
                     </w:p>
                     <w:p>
@@ -9088,25 +9052,7 @@
                                 <w:sz w:val="34"/>
                                 <w:szCs w:val="34"/>
                               </w:rPr>
-                              <w:t>{{have_req</w:t>
-                            </w:r>
-                            <w:r>
-                              <w:rPr>
-                                <w:rFonts w:ascii="TH SarabunIT๙" w:hAnsi="TH SarabunIT๙" w:cs="TH SarabunIT๙"/>
-                                <w:color w:val="FFC000"/>
-                                <w:sz w:val="34"/>
-                                <w:szCs w:val="34"/>
-                              </w:rPr>
-                              <w:t>_1</w:t>
-                            </w:r>
-                            <w:r>
-                              <w:rPr>
-                                <w:rFonts w:ascii="TH SarabunIT๙" w:hAnsi="TH SarabunIT๙" w:cs="TH SarabunIT๙"/>
-                                <w:color w:val="FFC000"/>
-                                <w:sz w:val="34"/>
-                                <w:szCs w:val="34"/>
-                              </w:rPr>
-                              <w:t>}}</w:t>
+                              <w:t>{{have_req_1}}</w:t>
                             </w:r>
                           </w:p>
                           <w:p>
@@ -9247,25 +9193,7 @@
                                 <w:sz w:val="34"/>
                                 <w:szCs w:val="34"/>
                               </w:rPr>
-                              <w:t>{{have_req_</w:t>
-                            </w:r>
-                            <w:r>
-                              <w:rPr>
-                                <w:rFonts w:ascii="TH SarabunIT๙" w:hAnsi="TH SarabunIT๙" w:cs="TH SarabunIT๙"/>
-                                <w:color w:val="FFC000"/>
-                                <w:sz w:val="34"/>
-                                <w:szCs w:val="34"/>
-                              </w:rPr>
-                              <w:t>2</w:t>
-                            </w:r>
-                            <w:r>
-                              <w:rPr>
-                                <w:rFonts w:ascii="TH SarabunIT๙" w:hAnsi="TH SarabunIT๙" w:cs="TH SarabunIT๙"/>
-                                <w:color w:val="FFC000"/>
-                                <w:sz w:val="34"/>
-                                <w:szCs w:val="34"/>
-                              </w:rPr>
-                              <w:t>}}</w:t>
+                              <w:t>{{have_req_2}}</w:t>
                             </w:r>
                           </w:p>
                           <w:p>
@@ -9417,9 +9345,9 @@
                           <w:p>
                             <w:pPr>
                               <w:spacing w:line="360" w:lineRule="auto"/>
-                              <w:ind w:firstLine="6120"/>
-                              <w:rPr>
-                                <w:rFonts w:ascii="TH SarabunIT๙" w:hAnsi="TH SarabunIT๙" w:cs="TH SarabunIT๙" w:hint="cs"/>
+                              <w:ind w:firstLine="6210"/>
+                              <w:rPr>
+                                <w:rFonts w:ascii="TH SarabunIT๙" w:hAnsi="TH SarabunIT๙" w:cs="TH SarabunIT๙"/>
                                 <w:sz w:val="34"/>
                                 <w:szCs w:val="34"/>
                               </w:rPr>
@@ -9476,9 +9404,9 @@
                     <w:p>
                       <w:pPr>
                         <w:spacing w:line="360" w:lineRule="auto"/>
-                        <w:ind w:firstLine="6120"/>
-                        <w:rPr>
-                          <w:rFonts w:ascii="TH SarabunIT๙" w:hAnsi="TH SarabunIT๙" w:cs="TH SarabunIT๙" w:hint="cs"/>
+                        <w:ind w:firstLine="6210"/>
+                        <w:rPr>
+                          <w:rFonts w:ascii="TH SarabunIT๙" w:hAnsi="TH SarabunIT๙" w:cs="TH SarabunIT๙"/>
                           <w:sz w:val="34"/>
                           <w:szCs w:val="34"/>
                         </w:rPr>
@@ -9843,6 +9771,17 @@
                               </w:rPr>
                               <w:t>{{</w:t>
                             </w:r>
+                            <w:r>
+                              <w:rPr>
+                                <w:rFonts w:ascii="TH SarabunIT๙" w:hAnsi="TH SarabunIT๙" w:cs="TH SarabunIT๙"/>
+                                <w:sz w:val="34"/>
+                                <w:szCs w:val="34"/>
+                              </w:rPr>
+                              <w:t>have_</w:t>
+                            </w:r>
+                            <w:r>
+                              <w:t xml:space="preserve"> </w:t>
+                            </w:r>
                             <w:proofErr w:type="spellStart"/>
                             <w:r>
                               <w:rPr>
@@ -9850,7 +9789,7 @@
                                 <w:sz w:val="34"/>
                                 <w:szCs w:val="34"/>
                               </w:rPr>
-                              <w:t>have_act</w:t>
+                              <w:t>injunc</w:t>
                             </w:r>
                             <w:proofErr w:type="spellEnd"/>
                             <w:r>
@@ -9901,6 +9840,17 @@
                         </w:rPr>
                         <w:t>{{</w:t>
                       </w:r>
+                      <w:r>
+                        <w:rPr>
+                          <w:rFonts w:ascii="TH SarabunIT๙" w:hAnsi="TH SarabunIT๙" w:cs="TH SarabunIT๙"/>
+                          <w:sz w:val="34"/>
+                          <w:szCs w:val="34"/>
+                        </w:rPr>
+                        <w:t>have_</w:t>
+                      </w:r>
+                      <w:r>
+                        <w:t xml:space="preserve"> </w:t>
+                      </w:r>
                       <w:proofErr w:type="spellStart"/>
                       <w:r>
                         <w:rPr>
@@ -9908,7 +9858,7 @@
                           <w:sz w:val="34"/>
                           <w:szCs w:val="34"/>
                         </w:rPr>
-                        <w:t>have_act</w:t>
+                        <w:t>injunc</w:t>
                       </w:r>
                       <w:proofErr w:type="spellEnd"/>
                       <w:r>
@@ -10734,16 +10684,7 @@
                                 <w:sz w:val="34"/>
                                 <w:szCs w:val="34"/>
                               </w:rPr>
-                              <w:t>composer_</w:t>
-                            </w:r>
-                            <w:r>
-                              <w:rPr>
-                                <w:rFonts w:ascii="TH SarabunIT๙" w:hAnsi="TH SarabunIT๙" w:cs="TH SarabunIT๙"/>
-                                <w:color w:val="FFFF00"/>
-                                <w:sz w:val="34"/>
-                                <w:szCs w:val="34"/>
-                              </w:rPr>
-                              <w:t>signature</w:t>
+                              <w:t>composer_signature</w:t>
                             </w:r>
                             <w:proofErr w:type="spellEnd"/>
                             <w:r>
@@ -11073,16 +11014,7 @@
           <w:szCs w:val="34"/>
           <w:cs/>
         </w:rPr>
-        <w:t>(ลงชื่อ)........................................................</w:t>
-      </w:r>
-      <w:r>
-        <w:rPr>
-          <w:rFonts w:ascii="TH SarabunIT๙" w:hAnsi="TH SarabunIT๙" w:cs="TH SarabunIT๙" w:hint="cs"/>
-          <w:sz w:val="34"/>
-          <w:szCs w:val="34"/>
-          <w:cs/>
-        </w:rPr>
-        <w:t>ผู้เรียง</w:t>
+        <w:t>(ลงชื่อ)........................................................ผู้เรียง</w:t>
       </w:r>
     </w:p>
     <w:p>
@@ -11276,7 +11208,7 @@
       <w:pPr>
         <w:spacing w:after="160" w:line="259" w:lineRule="auto"/>
         <w:rPr>
-          <w:rFonts w:ascii="TH SarabunIT๙" w:hAnsi="TH SarabunIT๙" w:cs="TH SarabunIT๙" w:hint="cs"/>
+          <w:rFonts w:ascii="TH SarabunIT๙" w:hAnsi="TH SarabunIT๙" w:cs="TH SarabunIT๙"/>
           <w:sz w:val="34"/>
           <w:szCs w:val="34"/>
           <w:cs/>
@@ -11358,16 +11290,7 @@
                                 <w:sz w:val="34"/>
                                 <w:szCs w:val="34"/>
                               </w:rPr>
-                              <w:t>writer_</w:t>
-                            </w:r>
-                            <w:r>
-                              <w:rPr>
-                                <w:rFonts w:ascii="TH SarabunIT๙" w:hAnsi="TH SarabunIT๙" w:cs="TH SarabunIT๙"/>
-                                <w:color w:val="FFFF00"/>
-                                <w:sz w:val="34"/>
-                                <w:szCs w:val="34"/>
-                              </w:rPr>
-                              <w:t>signature</w:t>
+                              <w:t>writer_signature</w:t>
                             </w:r>
                             <w:proofErr w:type="spellEnd"/>
                             <w:r>
@@ -11483,7 +11406,15 @@
           <w:szCs w:val="34"/>
           <w:cs/>
         </w:rPr>
-        <w:t>เป็น</w:t>
+        <w:t>เป็นผู้พิมพ์</w:t>
+      </w:r>
+      <w:r>
+        <w:rPr>
+          <w:rFonts w:ascii="TH SarabunIT๙" w:hAnsi="TH SarabunIT๙" w:cs="TH SarabunIT๙"/>
+          <w:sz w:val="34"/>
+          <w:szCs w:val="34"/>
+        </w:rPr>
+        <w:t>/</w:t>
       </w:r>
       <w:r>
         <w:rPr>
@@ -11492,51 +11423,7 @@
           <w:szCs w:val="34"/>
           <w:cs/>
         </w:rPr>
-        <w:t>ผู้พิมพ์</w:t>
-      </w:r>
-      <w:r>
-        <w:rPr>
-          <w:rFonts w:ascii="TH SarabunIT๙" w:hAnsi="TH SarabunIT๙" w:cs="TH SarabunIT๙"/>
-          <w:sz w:val="34"/>
-          <w:szCs w:val="34"/>
-        </w:rPr>
-        <w:t>/</w:t>
-      </w:r>
-      <w:r>
-        <w:rPr>
-          <w:rFonts w:ascii="TH SarabunIT๙" w:hAnsi="TH SarabunIT๙" w:cs="TH SarabunIT๙" w:hint="cs"/>
-          <w:sz w:val="34"/>
-          <w:szCs w:val="34"/>
-          <w:cs/>
-        </w:rPr>
-        <w:t>ผู้เ</w:t>
-      </w:r>
-      <w:r>
-        <w:rPr>
-          <w:rFonts w:ascii="TH SarabunIT๙" w:hAnsi="TH SarabunIT๙" w:cs="TH SarabunIT๙" w:hint="cs"/>
-          <w:sz w:val="34"/>
-          <w:szCs w:val="34"/>
-          <w:cs/>
-        </w:rPr>
-        <w:t>ขี</w:t>
-      </w:r>
-      <w:r>
-        <w:rPr>
-          <w:rFonts w:ascii="TH SarabunIT๙" w:hAnsi="TH SarabunIT๙" w:cs="TH SarabunIT๙" w:hint="cs"/>
-          <w:sz w:val="34"/>
-          <w:szCs w:val="34"/>
-          <w:cs/>
-        </w:rPr>
-        <w:t>ย</w:t>
-      </w:r>
-      <w:r>
-        <w:rPr>
-          <w:rFonts w:ascii="TH SarabunIT๙" w:hAnsi="TH SarabunIT๙" w:cs="TH SarabunIT๙" w:hint="cs"/>
-          <w:sz w:val="34"/>
-          <w:szCs w:val="34"/>
-          <w:cs/>
-        </w:rPr>
-        <w:t>น</w:t>
+        <w:t>ผู้เขียน</w:t>
       </w:r>
     </w:p>
     <w:p>
@@ -11624,7 +11511,7 @@
       <w:pPr>
         <w:spacing w:after="160" w:line="259" w:lineRule="auto"/>
         <w:rPr>
-          <w:rFonts w:ascii="TH SarabunIT๙" w:hAnsi="TH SarabunIT๙" w:cs="TH SarabunIT๙" w:hint="cs"/>
+          <w:rFonts w:ascii="TH SarabunIT๙" w:hAnsi="TH SarabunIT๙" w:cs="TH SarabunIT๙"/>
           <w:sz w:val="34"/>
           <w:szCs w:val="34"/>
           <w:cs/>

</xml_diff>